<commit_message>
add search function and change some bugs
</commit_message>
<xml_diff>
--- a/数据以及接口信息/校招薪水数据接口文档.docx
+++ b/数据以及接口信息/校招薪水数据接口文档.docx
@@ -348,8 +348,8 @@
           <w:szCs w:val="44"/>
         </w:rPr>
       </w:pPr>
-      <w:bookmarkStart w:id="0" w:name="_Toc10671"/>
-      <w:bookmarkStart w:id="1" w:name="_Toc1315"/>
+      <w:bookmarkStart w:id="0" w:name="_Toc1315"/>
+      <w:bookmarkStart w:id="1" w:name="_Toc10671"/>
       <w:r>
         <w:rPr>
           <w:rFonts w:hint="eastAsia"/>
@@ -381,7 +381,7 @@
           <w:rFonts w:hint="eastAsia" w:ascii="微软雅黑" w:hAnsi="微软雅黑" w:eastAsia="微软雅黑"/>
           <w:lang w:val="en-US" w:eastAsia="zh-CN"/>
         </w:rPr>
-        <w:t>访问域名：www.offershow.online:8080</w:t>
+        <w:t>访问域名：www.offershow.online:8080（所有测试数据都在8080端口查看）</w:t>
       </w:r>
     </w:p>
     <w:p>
@@ -457,7 +457,7 @@
           <w:rFonts w:hint="eastAsia" w:ascii="微软雅黑" w:hAnsi="微软雅黑" w:eastAsia="微软雅黑"/>
           <w:lang w:val="en-US" w:eastAsia="zh-CN"/>
         </w:rPr>
-        <w:t>http://www.offershow.online:8000/webapi/jobdetail/id</w:t>
+        <w:t>http://www.offershow.online:8080/webapi/jobdetail/id</w:t>
       </w:r>
       <w:r>
         <w:rPr>
@@ -520,6 +520,8 @@
         </w:rPr>
         <w:t xml:space="preserve">     4）返回参数全局变量</w:t>
       </w:r>
+      <w:bookmarkStart w:id="14" w:name="_GoBack"/>
+      <w:bookmarkEnd w:id="14"/>
     </w:p>
     <w:tbl>
       <w:tblPr>
@@ -559,6 +561,12 @@
             <w:insideV w:val="single" w:color="auto" w:sz="4" w:space="0"/>
           </w:tblBorders>
           <w:tblLayout w:type="fixed"/>
+          <w:tblCellMar>
+            <w:top w:w="0" w:type="dxa"/>
+            <w:left w:w="108" w:type="dxa"/>
+            <w:bottom w:w="0" w:type="dxa"/>
+            <w:right w:w="108" w:type="dxa"/>
+          </w:tblCellMar>
         </w:tblPrEx>
         <w:trPr>
           <w:jc w:val="center"/>
@@ -747,12 +755,6 @@
             <w:insideV w:val="single" w:color="auto" w:sz="4" w:space="0"/>
           </w:tblBorders>
           <w:tblLayout w:type="fixed"/>
-          <w:tblCellMar>
-            <w:top w:w="0" w:type="dxa"/>
-            <w:left w:w="108" w:type="dxa"/>
-            <w:bottom w:w="0" w:type="dxa"/>
-            <w:right w:w="108" w:type="dxa"/>
-          </w:tblCellMar>
         </w:tblPrEx>
         <w:trPr>
           <w:jc w:val="center"/>
@@ -2169,8 +2171,6 @@
         </w:rPr>
         <w:fldChar w:fldCharType="end"/>
       </w:r>
-      <w:bookmarkStart w:id="14" w:name="_GoBack"/>
-      <w:bookmarkEnd w:id="14"/>
     </w:p>
     <w:p>
       <w:pPr>
@@ -2201,36 +2201,8 @@
     </w:p>
     <w:p>
       <w:pPr>
-        <w:pStyle w:val="2"/>
         <w:rPr>
           <w:rFonts w:hint="eastAsia"/>
-          <w:color w:val="auto"/>
-          <w:sz w:val="44"/>
-          <w:szCs w:val="44"/>
-          <w:lang w:val="en-US" w:eastAsia="zh-CN"/>
-        </w:rPr>
-      </w:pPr>
-    </w:p>
-    <w:p>
-      <w:pPr>
-        <w:pStyle w:val="2"/>
-        <w:rPr>
-          <w:rFonts w:hint="eastAsia"/>
-          <w:color w:val="auto"/>
-          <w:sz w:val="44"/>
-          <w:szCs w:val="44"/>
-          <w:lang w:val="en-US" w:eastAsia="zh-CN"/>
-        </w:rPr>
-      </w:pPr>
-    </w:p>
-    <w:p>
-      <w:pPr>
-        <w:pStyle w:val="2"/>
-        <w:rPr>
-          <w:rFonts w:hint="eastAsia"/>
-          <w:color w:val="auto"/>
-          <w:sz w:val="44"/>
-          <w:szCs w:val="44"/>
           <w:lang w:val="en-US" w:eastAsia="zh-CN"/>
         </w:rPr>
       </w:pPr>
@@ -2644,7 +2616,7 @@
                 <w:rFonts w:hint="eastAsia" w:ascii="微软雅黑" w:hAnsi="微软雅黑" w:eastAsia="微软雅黑"/>
                 <w:lang w:val="en-US" w:eastAsia="zh-CN"/>
               </w:rPr>
-              <w:t>http://www.offershow.online:8080/webapi/jobrecord</w:t>
+              <w:t>http://www.offershow.online:8080/webapi/jobrecord/</w:t>
             </w:r>
             <w:r>
               <w:rPr>
@@ -2746,7 +2718,7 @@
                 <w:szCs w:val="21"/>
                 <w:lang w:val="en-US" w:eastAsia="zh-CN"/>
               </w:rPr>
-              <w:t>POST</w:t>
+              <w:t>POST(注意链接要加/)</w:t>
             </w:r>
           </w:p>
         </w:tc>
@@ -9834,6 +9806,12 @@
             <w:insideV w:val="single" w:color="A5A5A5" w:sz="4" w:space="0"/>
           </w:tblBorders>
           <w:tblLayout w:type="fixed"/>
+          <w:tblCellMar>
+            <w:top w:w="0" w:type="dxa"/>
+            <w:left w:w="108" w:type="dxa"/>
+            <w:bottom w:w="0" w:type="dxa"/>
+            <w:right w:w="108" w:type="dxa"/>
+          </w:tblCellMar>
         </w:tblPrEx>
         <w:trPr>
           <w:trHeight w:val="345" w:hRule="atLeast"/>

</xml_diff>